<commit_message>
veranderingen datadictionary en hardwarelijst
Dat zijn een hoop cijfers
</commit_message>
<xml_diff>
--- a/Project documents/elaboration-phase/Overzicht gebruikte hard en software.docx
+++ b/Project documents/elaboration-phase/Overzicht gebruikte hard en software.docx
@@ -52,21 +52,12 @@
           <w:lang w:val="en-US"/>
         </w:rPr>
       </w:pPr>
-      <w:proofErr w:type="spellStart"/>
-      <w:r>
-        <w:rPr>
-          <w:sz w:val="24"/>
-          <w:lang w:val="en-US"/>
-        </w:rPr>
-        <w:t>msi</w:t>
-      </w:r>
-      <w:proofErr w:type="spellEnd"/>
-      <w:r>
-        <w:rPr>
-          <w:sz w:val="24"/>
-          <w:lang w:val="en-US"/>
-        </w:rPr>
-        <w:t xml:space="preserve"> gp70 2qf leopard pro</w:t>
+      <w:r>
+        <w:rPr>
+          <w:sz w:val="24"/>
+          <w:lang w:val="en-US"/>
+        </w:rPr>
+        <w:t>msi gp70 2qf leopard pro</w:t>
       </w:r>
       <w:r>
         <w:rPr>
@@ -95,6 +86,36 @@
       <w:pPr>
         <w:pStyle w:val="Lijstalinea"/>
         <w:numPr>
+          <w:ilvl w:val="1"/>
+          <w:numId w:val="1"/>
+        </w:numPr>
+        <w:rPr>
+          <w:sz w:val="24"/>
+          <w:lang w:val="en-US"/>
+        </w:rPr>
+      </w:pPr>
+      <w:r>
+        <w:rPr>
+          <w:sz w:val="24"/>
+          <w:lang w:val="en-US"/>
+        </w:rPr>
+        <w:t>windows 10 versie 1607</w:t>
+      </w:r>
+    </w:p>
+    <w:p>
+      <w:pPr>
+        <w:pStyle w:val="Lijstalinea"/>
+        <w:ind w:left="1500"/>
+        <w:rPr>
+          <w:sz w:val="24"/>
+          <w:lang w:val="en-US"/>
+        </w:rPr>
+      </w:pPr>
+    </w:p>
+    <w:p>
+      <w:pPr>
+        <w:pStyle w:val="Lijstalinea"/>
+        <w:numPr>
           <w:ilvl w:val="0"/>
           <w:numId w:val="1"/>
         </w:numPr>
@@ -103,21 +124,12 @@
           <w:lang w:val="en-US"/>
         </w:rPr>
       </w:pPr>
-      <w:proofErr w:type="spellStart"/>
-      <w:r>
-        <w:rPr>
-          <w:sz w:val="24"/>
-          <w:lang w:val="en-US"/>
-        </w:rPr>
-        <w:t>toshiba</w:t>
-      </w:r>
-      <w:proofErr w:type="spellEnd"/>
-      <w:r>
-        <w:rPr>
-          <w:sz w:val="24"/>
-          <w:lang w:val="en-US"/>
-        </w:rPr>
-        <w:t xml:space="preserve"> satellite l50-b-2e4</w:t>
+      <w:r>
+        <w:rPr>
+          <w:sz w:val="24"/>
+          <w:lang w:val="en-US"/>
+        </w:rPr>
+        <w:t>toshiba satellite l50-b-2e4</w:t>
       </w:r>
       <w:r>
         <w:rPr>
@@ -139,6 +151,36 @@
       <w:pPr>
         <w:pStyle w:val="Lijstalinea"/>
         <w:numPr>
+          <w:ilvl w:val="1"/>
+          <w:numId w:val="1"/>
+        </w:numPr>
+        <w:rPr>
+          <w:sz w:val="24"/>
+          <w:lang w:val="en-US"/>
+        </w:rPr>
+      </w:pPr>
+      <w:r>
+        <w:rPr>
+          <w:sz w:val="24"/>
+          <w:lang w:val="en-US"/>
+        </w:rPr>
+        <w:t>windows 10 versie 1607</w:t>
+      </w:r>
+    </w:p>
+    <w:p>
+      <w:pPr>
+        <w:pStyle w:val="Lijstalinea"/>
+        <w:ind w:left="1500"/>
+        <w:rPr>
+          <w:sz w:val="24"/>
+          <w:lang w:val="en-US"/>
+        </w:rPr>
+      </w:pPr>
+    </w:p>
+    <w:p>
+      <w:pPr>
+        <w:pStyle w:val="Lijstalinea"/>
+        <w:numPr>
           <w:ilvl w:val="0"/>
           <w:numId w:val="1"/>
         </w:numPr>
@@ -147,21 +189,12 @@
           <w:lang w:val="en-US"/>
         </w:rPr>
       </w:pPr>
-      <w:proofErr w:type="spellStart"/>
-      <w:r>
-        <w:rPr>
-          <w:sz w:val="24"/>
-          <w:lang w:val="en-US"/>
-        </w:rPr>
-        <w:t>asus</w:t>
-      </w:r>
-      <w:proofErr w:type="spellEnd"/>
-      <w:r>
-        <w:rPr>
-          <w:sz w:val="24"/>
-          <w:lang w:val="en-US"/>
-        </w:rPr>
-        <w:t xml:space="preserve"> n751j</w:t>
+      <w:r>
+        <w:rPr>
+          <w:sz w:val="24"/>
+          <w:lang w:val="en-US"/>
+        </w:rPr>
+        <w:t>asus n751j</w:t>
       </w:r>
       <w:r>
         <w:rPr>
@@ -197,6 +230,36 @@
       <w:pPr>
         <w:pStyle w:val="Lijstalinea"/>
         <w:numPr>
+          <w:ilvl w:val="1"/>
+          <w:numId w:val="1"/>
+        </w:numPr>
+        <w:rPr>
+          <w:sz w:val="24"/>
+          <w:lang w:val="en-US"/>
+        </w:rPr>
+      </w:pPr>
+      <w:r>
+        <w:rPr>
+          <w:sz w:val="24"/>
+          <w:lang w:val="en-US"/>
+        </w:rPr>
+        <w:t>windows 10 versie 1607</w:t>
+      </w:r>
+    </w:p>
+    <w:p>
+      <w:pPr>
+        <w:pStyle w:val="Lijstalinea"/>
+        <w:ind w:left="780"/>
+        <w:rPr>
+          <w:sz w:val="24"/>
+          <w:lang w:val="en-US"/>
+        </w:rPr>
+      </w:pPr>
+    </w:p>
+    <w:p>
+      <w:pPr>
+        <w:pStyle w:val="Lijstalinea"/>
+        <w:numPr>
           <w:ilvl w:val="0"/>
           <w:numId w:val="1"/>
         </w:numPr>
@@ -205,21 +268,12 @@
           <w:lang w:val="en-US"/>
         </w:rPr>
       </w:pPr>
-      <w:proofErr w:type="spellStart"/>
-      <w:r>
-        <w:rPr>
-          <w:sz w:val="24"/>
-          <w:lang w:val="en-US"/>
-        </w:rPr>
-        <w:t>toshiba</w:t>
-      </w:r>
-      <w:proofErr w:type="spellEnd"/>
-      <w:r>
-        <w:rPr>
-          <w:sz w:val="24"/>
-          <w:lang w:val="en-US"/>
-        </w:rPr>
-        <w:t xml:space="preserve"> satellite pro</w:t>
+      <w:r>
+        <w:rPr>
+          <w:sz w:val="24"/>
+          <w:lang w:val="en-US"/>
+        </w:rPr>
+        <w:t>toshiba satellite pro</w:t>
       </w:r>
       <w:r>
         <w:rPr>
@@ -246,63 +300,57 @@
     </w:p>
     <w:p>
       <w:pPr>
-        <w:rPr>
-          <w:sz w:val="24"/>
-          <w:lang w:val="en-US"/>
-        </w:rPr>
-      </w:pPr>
-    </w:p>
-    <w:p>
-      <w:pPr>
-        <w:rPr>
-          <w:b/>
-          <w:sz w:val="24"/>
-          <w:lang w:val="en-US"/>
-        </w:rPr>
-      </w:pPr>
-      <w:r>
-        <w:rPr>
-          <w:b/>
-          <w:sz w:val="24"/>
-          <w:lang w:val="en-US"/>
-        </w:rPr>
-        <w:t xml:space="preserve">software </w:t>
-      </w:r>
-      <w:proofErr w:type="spellStart"/>
-      <w:r>
-        <w:rPr>
-          <w:b/>
-          <w:sz w:val="24"/>
-          <w:lang w:val="en-US"/>
-        </w:rPr>
-        <w:t>voor</w:t>
-      </w:r>
-      <w:proofErr w:type="spellEnd"/>
-      <w:r>
-        <w:rPr>
-          <w:b/>
-          <w:sz w:val="24"/>
-          <w:lang w:val="en-US"/>
-        </w:rPr>
-        <w:t xml:space="preserve"> </w:t>
-      </w:r>
-      <w:proofErr w:type="spellStart"/>
-      <w:r>
-        <w:rPr>
-          <w:b/>
-          <w:sz w:val="24"/>
-          <w:lang w:val="en-US"/>
-        </w:rPr>
-        <w:t>documentatie</w:t>
-      </w:r>
-      <w:proofErr w:type="spellEnd"/>
-      <w:r>
-        <w:rPr>
-          <w:b/>
-          <w:sz w:val="24"/>
-          <w:lang w:val="en-US"/>
-        </w:rPr>
-        <w:t>:</w:t>
+        <w:pStyle w:val="Lijstalinea"/>
+        <w:numPr>
+          <w:ilvl w:val="1"/>
+          <w:numId w:val="1"/>
+        </w:numPr>
+        <w:rPr>
+          <w:sz w:val="24"/>
+          <w:lang w:val="en-US"/>
+        </w:rPr>
+      </w:pPr>
+      <w:r>
+        <w:rPr>
+          <w:sz w:val="24"/>
+          <w:lang w:val="en-US"/>
+        </w:rPr>
+        <w:t>windows 10 versie 1607</w:t>
+      </w:r>
+    </w:p>
+    <w:p>
+      <w:pPr>
+        <w:pStyle w:val="Lijstalinea"/>
+        <w:ind w:left="780"/>
+        <w:rPr>
+          <w:sz w:val="24"/>
+          <w:lang w:val="en-US"/>
+        </w:rPr>
+      </w:pPr>
+    </w:p>
+    <w:p>
+      <w:pPr>
+        <w:rPr>
+          <w:sz w:val="24"/>
+          <w:lang w:val="en-US"/>
+        </w:rPr>
+      </w:pPr>
+    </w:p>
+    <w:p>
+      <w:pPr>
+        <w:rPr>
+          <w:b/>
+          <w:sz w:val="24"/>
+          <w:lang w:val="en-US"/>
+        </w:rPr>
+      </w:pPr>
+      <w:r>
+        <w:rPr>
+          <w:b/>
+          <w:sz w:val="24"/>
+          <w:lang w:val="en-US"/>
+        </w:rPr>
+        <w:t>software voor documentatie:</w:t>
       </w:r>
     </w:p>
     <w:p>
@@ -325,6 +373,13 @@
         </w:rPr>
         <w:t xml:space="preserve">Visio </w:t>
       </w:r>
+      <w:r>
+        <w:rPr>
+          <w:sz w:val="24"/>
+          <w:lang w:val="en-US"/>
+        </w:rPr>
+        <w:t>2013</w:t>
+      </w:r>
     </w:p>
     <w:p>
       <w:pPr>
@@ -351,6 +406,56 @@
       <w:pPr>
         <w:pStyle w:val="Lijstalinea"/>
         <w:numPr>
+          <w:ilvl w:val="1"/>
+          <w:numId w:val="2"/>
+        </w:numPr>
+        <w:rPr>
+          <w:sz w:val="24"/>
+          <w:lang w:val="en-US"/>
+        </w:rPr>
+      </w:pPr>
+      <w:r>
+        <w:rPr>
+          <w:sz w:val="24"/>
+          <w:lang w:val="en-US"/>
+        </w:rPr>
+        <w:t>2013 professional</w:t>
+      </w:r>
+    </w:p>
+    <w:p>
+      <w:pPr>
+        <w:pStyle w:val="Lijstalinea"/>
+        <w:numPr>
+          <w:ilvl w:val="1"/>
+          <w:numId w:val="2"/>
+        </w:numPr>
+        <w:rPr>
+          <w:sz w:val="24"/>
+          <w:lang w:val="en-US"/>
+        </w:rPr>
+      </w:pPr>
+      <w:r>
+        <w:rPr>
+          <w:sz w:val="24"/>
+          <w:lang w:val="en-US"/>
+        </w:rPr>
+        <w:t>2016</w:t>
+      </w:r>
+    </w:p>
+    <w:p>
+      <w:pPr>
+        <w:pStyle w:val="Lijstalinea"/>
+        <w:rPr>
+          <w:b/>
+          <w:sz w:val="24"/>
+          <w:lang w:val="en-US"/>
+        </w:rPr>
+      </w:pPr>
+    </w:p>
+    <w:p>
+      <w:pPr>
+        <w:pStyle w:val="Lijstalinea"/>
+        <w:numPr>
           <w:ilvl w:val="0"/>
           <w:numId w:val="2"/>
         </w:numPr>
@@ -367,6 +472,63 @@
         </w:rPr>
         <w:t>Excel</w:t>
       </w:r>
+      <w:r>
+        <w:rPr>
+          <w:sz w:val="24"/>
+          <w:lang w:val="en-US"/>
+        </w:rPr>
+        <w:t xml:space="preserve"> </w:t>
+      </w:r>
+    </w:p>
+    <w:p>
+      <w:pPr>
+        <w:pStyle w:val="Lijstalinea"/>
+        <w:numPr>
+          <w:ilvl w:val="1"/>
+          <w:numId w:val="2"/>
+        </w:numPr>
+        <w:rPr>
+          <w:sz w:val="24"/>
+          <w:lang w:val="en-US"/>
+        </w:rPr>
+      </w:pPr>
+      <w:r>
+        <w:rPr>
+          <w:sz w:val="24"/>
+          <w:lang w:val="en-US"/>
+        </w:rPr>
+        <w:t>2013 professional</w:t>
+      </w:r>
+    </w:p>
+    <w:p>
+      <w:pPr>
+        <w:pStyle w:val="Lijstalinea"/>
+        <w:numPr>
+          <w:ilvl w:val="1"/>
+          <w:numId w:val="2"/>
+        </w:numPr>
+        <w:rPr>
+          <w:sz w:val="24"/>
+          <w:lang w:val="en-US"/>
+        </w:rPr>
+      </w:pPr>
+      <w:r>
+        <w:rPr>
+          <w:sz w:val="24"/>
+          <w:lang w:val="en-US"/>
+        </w:rPr>
+        <w:t>2016</w:t>
+      </w:r>
+    </w:p>
+    <w:p>
+      <w:pPr>
+        <w:pStyle w:val="Lijstalinea"/>
+        <w:rPr>
+          <w:b/>
+          <w:sz w:val="24"/>
+          <w:lang w:val="en-US"/>
+        </w:rPr>
+      </w:pPr>
     </w:p>
     <w:p>
       <w:pPr>
@@ -393,6 +555,46 @@
       <w:pPr>
         <w:pStyle w:val="Lijstalinea"/>
         <w:numPr>
+          <w:ilvl w:val="1"/>
+          <w:numId w:val="2"/>
+        </w:numPr>
+        <w:rPr>
+          <w:sz w:val="24"/>
+          <w:lang w:val="en-US"/>
+        </w:rPr>
+      </w:pPr>
+      <w:r>
+        <w:rPr>
+          <w:sz w:val="24"/>
+          <w:lang w:val="en-US"/>
+        </w:rPr>
+        <w:t>2013</w:t>
+      </w:r>
+    </w:p>
+    <w:p>
+      <w:pPr>
+        <w:pStyle w:val="Lijstalinea"/>
+        <w:ind w:left="1440"/>
+        <w:rPr>
+          <w:sz w:val="24"/>
+          <w:lang w:val="en-US"/>
+        </w:rPr>
+      </w:pPr>
+    </w:p>
+    <w:p>
+      <w:pPr>
+        <w:pStyle w:val="Lijstalinea"/>
+        <w:rPr>
+          <w:b/>
+          <w:sz w:val="24"/>
+          <w:lang w:val="en-US"/>
+        </w:rPr>
+      </w:pPr>
+    </w:p>
+    <w:p>
+      <w:pPr>
+        <w:pStyle w:val="Lijstalinea"/>
+        <w:numPr>
           <w:ilvl w:val="0"/>
           <w:numId w:val="2"/>
         </w:numPr>
@@ -402,7 +604,6 @@
           <w:lang w:val="en-US"/>
         </w:rPr>
       </w:pPr>
-      <w:proofErr w:type="spellStart"/>
       <w:r>
         <w:rPr>
           <w:sz w:val="24"/>
@@ -410,68 +611,109 @@
         </w:rPr>
         <w:t>Powerpoint</w:t>
       </w:r>
-      <w:proofErr w:type="spellEnd"/>
-    </w:p>
-    <w:p>
-      <w:pPr>
-        <w:rPr>
-          <w:b/>
-          <w:sz w:val="24"/>
-          <w:lang w:val="en-US"/>
-        </w:rPr>
-      </w:pPr>
-    </w:p>
-    <w:p>
-      <w:pPr>
-        <w:rPr>
-          <w:b/>
-          <w:sz w:val="24"/>
-          <w:lang w:val="en-US"/>
-        </w:rPr>
-      </w:pPr>
-      <w:r>
-        <w:rPr>
-          <w:b/>
-          <w:sz w:val="24"/>
-          <w:lang w:val="en-US"/>
-        </w:rPr>
-        <w:t xml:space="preserve">Software </w:t>
-      </w:r>
-      <w:proofErr w:type="spellStart"/>
-      <w:r>
-        <w:rPr>
-          <w:b/>
-          <w:sz w:val="24"/>
-          <w:lang w:val="en-US"/>
-        </w:rPr>
-        <w:t>ontwerpen</w:t>
-      </w:r>
-      <w:proofErr w:type="spellEnd"/>
-      <w:r>
-        <w:rPr>
-          <w:b/>
-          <w:sz w:val="24"/>
-          <w:lang w:val="en-US"/>
-        </w:rPr>
-        <w:t>/</w:t>
-      </w:r>
-      <w:proofErr w:type="spellStart"/>
-      <w:r>
-        <w:rPr>
-          <w:b/>
-          <w:sz w:val="24"/>
-          <w:lang w:val="en-US"/>
-        </w:rPr>
-        <w:t>maken</w:t>
-      </w:r>
-      <w:proofErr w:type="spellEnd"/>
-      <w:r>
-        <w:rPr>
-          <w:b/>
-          <w:sz w:val="24"/>
-          <w:lang w:val="en-US"/>
-        </w:rPr>
-        <w:t xml:space="preserve"> website:</w:t>
+    </w:p>
+    <w:p>
+      <w:pPr>
+        <w:pStyle w:val="Lijstalinea"/>
+        <w:numPr>
+          <w:ilvl w:val="1"/>
+          <w:numId w:val="2"/>
+        </w:numPr>
+        <w:rPr>
+          <w:sz w:val="24"/>
+          <w:lang w:val="en-US"/>
+        </w:rPr>
+      </w:pPr>
+      <w:r>
+        <w:rPr>
+          <w:sz w:val="24"/>
+          <w:lang w:val="en-US"/>
+        </w:rPr>
+        <w:t>2013 professional</w:t>
+      </w:r>
+    </w:p>
+    <w:p>
+      <w:pPr>
+        <w:pStyle w:val="Lijstalinea"/>
+        <w:numPr>
+          <w:ilvl w:val="1"/>
+          <w:numId w:val="2"/>
+        </w:numPr>
+        <w:rPr>
+          <w:sz w:val="24"/>
+          <w:lang w:val="en-US"/>
+        </w:rPr>
+      </w:pPr>
+      <w:r>
+        <w:rPr>
+          <w:sz w:val="24"/>
+          <w:lang w:val="en-US"/>
+        </w:rPr>
+        <w:t>2016</w:t>
+      </w:r>
+    </w:p>
+    <w:p>
+      <w:pPr>
+        <w:pStyle w:val="Lijstalinea"/>
+        <w:rPr>
+          <w:b/>
+          <w:sz w:val="24"/>
+          <w:lang w:val="en-US"/>
+        </w:rPr>
+      </w:pPr>
+    </w:p>
+    <w:p>
+      <w:pPr>
+        <w:rPr>
+          <w:b/>
+          <w:sz w:val="24"/>
+          <w:lang w:val="en-US"/>
+        </w:rPr>
+      </w:pPr>
+    </w:p>
+    <w:p>
+      <w:pPr>
+        <w:rPr>
+          <w:b/>
+          <w:sz w:val="24"/>
+          <w:lang w:val="en-US"/>
+        </w:rPr>
+      </w:pPr>
+    </w:p>
+    <w:p>
+      <w:pPr>
+        <w:rPr>
+          <w:b/>
+          <w:sz w:val="24"/>
+          <w:lang w:val="en-US"/>
+        </w:rPr>
+      </w:pPr>
+    </w:p>
+    <w:p>
+      <w:pPr>
+        <w:rPr>
+          <w:b/>
+          <w:sz w:val="24"/>
+          <w:lang w:val="en-US"/>
+        </w:rPr>
+      </w:pPr>
+    </w:p>
+    <w:p>
+      <w:pPr>
+        <w:rPr>
+          <w:b/>
+          <w:sz w:val="24"/>
+          <w:lang w:val="en-US"/>
+        </w:rPr>
+      </w:pPr>
+      <w:r>
+        <w:rPr>
+          <w:b/>
+          <w:sz w:val="24"/>
+          <w:lang w:val="en-US"/>
+        </w:rPr>
+        <w:lastRenderedPageBreak/>
+        <w:t>Software ontwerpen/maken website:</w:t>
       </w:r>
     </w:p>
     <w:p>
@@ -487,37 +729,12 @@
           <w:lang w:val="en-US"/>
         </w:rPr>
       </w:pPr>
-      <w:proofErr w:type="spellStart"/>
-      <w:r>
-        <w:rPr>
-          <w:sz w:val="24"/>
-          <w:lang w:val="en-US"/>
-        </w:rPr>
-        <w:t>Balsamiq</w:t>
-      </w:r>
-      <w:proofErr w:type="spellEnd"/>
-      <w:r>
-        <w:rPr>
-          <w:sz w:val="24"/>
-          <w:lang w:val="en-US"/>
-        </w:rPr>
-        <w:t xml:space="preserve"> (</w:t>
-      </w:r>
-      <w:proofErr w:type="spellStart"/>
-      <w:r>
-        <w:rPr>
-          <w:sz w:val="24"/>
-          <w:lang w:val="en-US"/>
-        </w:rPr>
-        <w:t>voor</w:t>
-      </w:r>
-      <w:proofErr w:type="spellEnd"/>
-      <w:r>
-        <w:rPr>
-          <w:sz w:val="24"/>
-          <w:lang w:val="en-US"/>
-        </w:rPr>
-        <w:t xml:space="preserve"> wireframes)</w:t>
+      <w:r>
+        <w:rPr>
+          <w:sz w:val="24"/>
+          <w:lang w:val="en-US"/>
+        </w:rPr>
+        <w:t>Balsamiq (voor wireframes)</w:t>
       </w:r>
     </w:p>
     <w:p>
@@ -533,31 +750,20 @@
           <w:lang w:val="en-US"/>
         </w:rPr>
       </w:pPr>
-      <w:proofErr w:type="spellStart"/>
-      <w:r>
-        <w:rPr>
-          <w:sz w:val="24"/>
-          <w:lang w:val="en-US"/>
-        </w:rPr>
-        <w:t>Jetbrains</w:t>
-      </w:r>
-      <w:proofErr w:type="spellEnd"/>
-      <w:r>
-        <w:rPr>
-          <w:sz w:val="24"/>
-          <w:lang w:val="en-US"/>
-        </w:rPr>
-        <w:t xml:space="preserve"> </w:t>
-      </w:r>
-      <w:proofErr w:type="spellStart"/>
-      <w:r>
-        <w:rPr>
-          <w:sz w:val="24"/>
-          <w:lang w:val="en-US"/>
-        </w:rPr>
-        <w:t>Phpstorm</w:t>
-      </w:r>
-      <w:proofErr w:type="spellEnd"/>
+      <w:r>
+        <w:rPr>
+          <w:sz w:val="24"/>
+          <w:lang w:val="en-US"/>
+        </w:rPr>
+        <w:t>Jetbrains Phpstorm</w:t>
+      </w:r>
+      <w:r>
+        <w:rPr>
+          <w:sz w:val="24"/>
+          <w:lang w:val="en-US"/>
+        </w:rPr>
+        <w:t xml:space="preserve"> 2016.1.2</w:t>
+      </w:r>
     </w:p>
     <w:p>
       <w:pPr>
@@ -572,7 +778,6 @@
           <w:lang w:val="en-US"/>
         </w:rPr>
       </w:pPr>
-      <w:proofErr w:type="spellStart"/>
       <w:r>
         <w:rPr>
           <w:sz w:val="24"/>
@@ -580,61 +785,215 @@
         </w:rPr>
         <w:t>Sublimetext</w:t>
       </w:r>
-      <w:proofErr w:type="spellEnd"/>
-    </w:p>
-    <w:p>
-      <w:pPr>
-        <w:rPr>
-          <w:b/>
-          <w:sz w:val="24"/>
-          <w:lang w:val="en-US"/>
-        </w:rPr>
-      </w:pPr>
-    </w:p>
-    <w:p>
-      <w:pPr>
-        <w:rPr>
-          <w:b/>
-          <w:sz w:val="24"/>
-          <w:lang w:val="en-US"/>
-        </w:rPr>
-      </w:pPr>
-      <w:r>
-        <w:rPr>
-          <w:b/>
-          <w:sz w:val="24"/>
-          <w:lang w:val="en-US"/>
-        </w:rPr>
-        <w:t xml:space="preserve">Software </w:t>
-      </w:r>
-      <w:proofErr w:type="spellStart"/>
-      <w:r>
-        <w:rPr>
-          <w:b/>
-          <w:sz w:val="24"/>
-          <w:lang w:val="en-US"/>
-        </w:rPr>
-        <w:t>communicatie</w:t>
-      </w:r>
-      <w:proofErr w:type="spellEnd"/>
-      <w:r>
-        <w:rPr>
-          <w:b/>
-          <w:sz w:val="24"/>
-          <w:lang w:val="en-US"/>
-        </w:rPr>
-        <w:t>/</w:t>
-      </w:r>
-      <w:proofErr w:type="spellStart"/>
-      <w:r>
-        <w:rPr>
-          <w:b/>
-          <w:sz w:val="24"/>
-          <w:lang w:val="en-US"/>
-        </w:rPr>
-        <w:t>opslag</w:t>
-      </w:r>
-      <w:proofErr w:type="spellEnd"/>
+      <w:r>
+        <w:rPr>
+          <w:sz w:val="24"/>
+          <w:lang w:val="en-US"/>
+        </w:rPr>
+        <w:t xml:space="preserve"> 3</w:t>
+      </w:r>
+    </w:p>
+    <w:p>
+      <w:pPr>
+        <w:pStyle w:val="Lijstalinea"/>
+        <w:numPr>
+          <w:ilvl w:val="0"/>
+          <w:numId w:val="4"/>
+        </w:numPr>
+        <w:rPr>
+          <w:b/>
+          <w:sz w:val="24"/>
+          <w:lang w:val="en-US"/>
+        </w:rPr>
+      </w:pPr>
+      <w:r>
+        <w:rPr>
+          <w:sz w:val="24"/>
+          <w:lang w:val="en-US"/>
+        </w:rPr>
+        <w:t>Wampserver</w:t>
+      </w:r>
+      <w:r>
+        <w:rPr>
+          <w:sz w:val="24"/>
+          <w:lang w:val="en-US"/>
+        </w:rPr>
+        <w:t xml:space="preserve"> 2.5</w:t>
+      </w:r>
+    </w:p>
+    <w:p>
+      <w:pPr>
+        <w:pStyle w:val="Lijstalinea"/>
+        <w:numPr>
+          <w:ilvl w:val="1"/>
+          <w:numId w:val="4"/>
+        </w:numPr>
+        <w:rPr>
+          <w:b/>
+          <w:sz w:val="24"/>
+          <w:lang w:val="en-US"/>
+        </w:rPr>
+      </w:pPr>
+      <w:r>
+        <w:rPr>
+          <w:sz w:val="24"/>
+          <w:lang w:val="en-US"/>
+        </w:rPr>
+        <w:t>PHPmyadmin</w:t>
+      </w:r>
+      <w:r>
+        <w:rPr>
+          <w:sz w:val="24"/>
+          <w:lang w:val="en-US"/>
+        </w:rPr>
+        <w:t xml:space="preserve"> 4.1.14</w:t>
+      </w:r>
+    </w:p>
+    <w:p>
+      <w:pPr>
+        <w:pStyle w:val="Lijstalinea"/>
+        <w:numPr>
+          <w:ilvl w:val="2"/>
+          <w:numId w:val="4"/>
+        </w:numPr>
+        <w:rPr>
+          <w:sz w:val="24"/>
+          <w:lang w:val="en-US"/>
+        </w:rPr>
+      </w:pPr>
+      <w:r>
+        <w:rPr>
+          <w:sz w:val="24"/>
+          <w:lang w:val="en-US"/>
+        </w:rPr>
+        <w:t>4.6.4</w:t>
+      </w:r>
+    </w:p>
+    <w:p>
+      <w:pPr>
+        <w:pStyle w:val="Lijstalinea"/>
+        <w:numPr>
+          <w:ilvl w:val="1"/>
+          <w:numId w:val="4"/>
+        </w:numPr>
+        <w:rPr>
+          <w:b/>
+          <w:sz w:val="24"/>
+          <w:lang w:val="en-US"/>
+        </w:rPr>
+      </w:pPr>
+      <w:r>
+        <w:rPr>
+          <w:sz w:val="24"/>
+          <w:lang w:val="en-US"/>
+        </w:rPr>
+        <w:t>Apache</w:t>
+      </w:r>
+      <w:r>
+        <w:rPr>
+          <w:sz w:val="24"/>
+          <w:lang w:val="en-US"/>
+        </w:rPr>
+        <w:t xml:space="preserve"> 2.4.9</w:t>
+      </w:r>
+    </w:p>
+    <w:p>
+      <w:pPr>
+        <w:pStyle w:val="Lijstalinea"/>
+        <w:numPr>
+          <w:ilvl w:val="1"/>
+          <w:numId w:val="4"/>
+        </w:numPr>
+        <w:rPr>
+          <w:b/>
+          <w:sz w:val="24"/>
+          <w:lang w:val="en-US"/>
+        </w:rPr>
+      </w:pPr>
+      <w:r>
+        <w:rPr>
+          <w:sz w:val="24"/>
+          <w:lang w:val="en-US"/>
+        </w:rPr>
+        <w:t>Mysql</w:t>
+      </w:r>
+      <w:r>
+        <w:rPr>
+          <w:sz w:val="24"/>
+          <w:lang w:val="en-US"/>
+        </w:rPr>
+        <w:t xml:space="preserve">  127.0.0.1</w:t>
+      </w:r>
+    </w:p>
+    <w:p>
+      <w:pPr>
+        <w:pStyle w:val="Lijstalinea"/>
+        <w:numPr>
+          <w:ilvl w:val="1"/>
+          <w:numId w:val="4"/>
+        </w:numPr>
+        <w:rPr>
+          <w:b/>
+          <w:sz w:val="24"/>
+          <w:lang w:val="en-US"/>
+        </w:rPr>
+      </w:pPr>
+      <w:r>
+        <w:rPr>
+          <w:sz w:val="24"/>
+          <w:lang w:val="en-US"/>
+        </w:rPr>
+        <w:t>PHP 5.5.12</w:t>
+      </w:r>
+    </w:p>
+    <w:p>
+      <w:pPr>
+        <w:pStyle w:val="Lijstalinea"/>
+        <w:numPr>
+          <w:ilvl w:val="0"/>
+          <w:numId w:val="8"/>
+        </w:numPr>
+        <w:rPr>
+          <w:b/>
+          <w:sz w:val="24"/>
+          <w:lang w:val="en-US"/>
+        </w:rPr>
+      </w:pPr>
+      <w:r>
+        <w:rPr>
+          <w:sz w:val="24"/>
+          <w:lang w:val="en-US"/>
+        </w:rPr>
+        <w:t>Bootstrap 3.3.7</w:t>
+      </w:r>
+      <w:bookmarkStart w:id="0" w:name="_GoBack"/>
+      <w:bookmarkEnd w:id="0"/>
+    </w:p>
+    <w:p>
+      <w:pPr>
+        <w:rPr>
+          <w:b/>
+          <w:sz w:val="24"/>
+          <w:lang w:val="en-US"/>
+        </w:rPr>
+      </w:pPr>
+    </w:p>
+    <w:p>
+      <w:pPr>
+        <w:rPr>
+          <w:b/>
+          <w:sz w:val="24"/>
+          <w:lang w:val="en-US"/>
+        </w:rPr>
+      </w:pPr>
+      <w:r>
+        <w:rPr>
+          <w:b/>
+          <w:sz w:val="24"/>
+          <w:lang w:val="en-US"/>
+        </w:rPr>
+        <w:t>Software communicatie/opslag</w:t>
+      </w:r>
     </w:p>
     <w:p>
       <w:pPr>
@@ -649,7 +1008,6 @@
           <w:lang w:val="en-US"/>
         </w:rPr>
       </w:pPr>
-      <w:proofErr w:type="spellStart"/>
       <w:r>
         <w:rPr>
           <w:sz w:val="24"/>
@@ -657,7 +1015,6 @@
         </w:rPr>
         <w:t>Whatsapp</w:t>
       </w:r>
-      <w:proofErr w:type="spellEnd"/>
     </w:p>
     <w:p>
       <w:pPr>
@@ -677,23 +1034,7 @@
           <w:sz w:val="24"/>
           <w:lang w:val="en-US"/>
         </w:rPr>
-        <w:t>Discord (</w:t>
-      </w:r>
-      <w:proofErr w:type="spellStart"/>
-      <w:r>
-        <w:rPr>
-          <w:sz w:val="24"/>
-          <w:lang w:val="en-US"/>
-        </w:rPr>
-        <w:t>voicechat</w:t>
-      </w:r>
-      <w:proofErr w:type="spellEnd"/>
-      <w:r>
-        <w:rPr>
-          <w:sz w:val="24"/>
-          <w:lang w:val="en-US"/>
-        </w:rPr>
-        <w:t>)</w:t>
+        <w:t>Discord (voicechat)</w:t>
       </w:r>
     </w:p>
     <w:p>
@@ -716,17 +1057,229 @@
         </w:rPr>
         <w:t>Github</w:t>
       </w:r>
-      <w:bookmarkStart w:id="0" w:name="_GoBack"/>
-      <w:bookmarkEnd w:id="0"/>
-    </w:p>
-    <w:p>
-      <w:pPr>
-        <w:rPr>
-          <w:b/>
-          <w:sz w:val="24"/>
-          <w:lang w:val="en-US"/>
-        </w:rPr>
-      </w:pPr>
+      <w:r>
+        <w:rPr>
+          <w:sz w:val="24"/>
+          <w:lang w:val="en-US"/>
+        </w:rPr>
+        <w:t xml:space="preserve"> </w:t>
+      </w:r>
+    </w:p>
+    <w:p>
+      <w:pPr>
+        <w:ind w:left="360"/>
+        <w:rPr>
+          <w:b/>
+          <w:sz w:val="24"/>
+          <w:lang w:val="en-US"/>
+        </w:rPr>
+      </w:pPr>
+    </w:p>
+    <w:p>
+      <w:pPr>
+        <w:rPr>
+          <w:b/>
+          <w:sz w:val="24"/>
+          <w:lang w:val="en-US"/>
+        </w:rPr>
+      </w:pPr>
+      <w:r>
+        <w:rPr>
+          <w:b/>
+          <w:sz w:val="24"/>
+          <w:lang w:val="en-US"/>
+        </w:rPr>
+        <w:t>Webbrowsers</w:t>
+      </w:r>
+    </w:p>
+    <w:p>
+      <w:pPr>
+        <w:pStyle w:val="Lijstalinea"/>
+        <w:numPr>
+          <w:ilvl w:val="0"/>
+          <w:numId w:val="6"/>
+        </w:numPr>
+        <w:rPr>
+          <w:sz w:val="24"/>
+          <w:lang w:val="en-US"/>
+        </w:rPr>
+      </w:pPr>
+      <w:r>
+        <w:rPr>
+          <w:sz w:val="24"/>
+          <w:lang w:val="en-US"/>
+        </w:rPr>
+        <w:t xml:space="preserve">Chrome </w:t>
+      </w:r>
+      <w:r>
+        <w:rPr>
+          <w:rFonts w:ascii="Segoe UI" w:hAnsi="Segoe UI" w:cs="Segoe UI"/>
+          <w:color w:val="303942"/>
+          <w:sz w:val="18"/>
+          <w:szCs w:val="18"/>
+        </w:rPr>
+        <w:t>53.0.2785.143 m</w:t>
+      </w:r>
+    </w:p>
+    <w:p>
+      <w:pPr>
+        <w:pStyle w:val="Lijstalinea"/>
+        <w:numPr>
+          <w:ilvl w:val="0"/>
+          <w:numId w:val="6"/>
+        </w:numPr>
+        <w:rPr>
+          <w:sz w:val="24"/>
+          <w:lang w:val="en-US"/>
+        </w:rPr>
+      </w:pPr>
+      <w:r>
+        <w:rPr>
+          <w:sz w:val="24"/>
+          <w:lang w:val="en-US"/>
+        </w:rPr>
+        <w:t>Firefox</w:t>
+      </w:r>
+      <w:r>
+        <w:rPr>
+          <w:sz w:val="24"/>
+          <w:lang w:val="en-US"/>
+        </w:rPr>
+        <w:t xml:space="preserve"> 49.0.1</w:t>
+      </w:r>
+    </w:p>
+    <w:p>
+      <w:pPr>
+        <w:pStyle w:val="Lijstalinea"/>
+        <w:numPr>
+          <w:ilvl w:val="0"/>
+          <w:numId w:val="6"/>
+        </w:numPr>
+        <w:rPr>
+          <w:sz w:val="24"/>
+          <w:lang w:val="en-US"/>
+        </w:rPr>
+      </w:pPr>
+      <w:r>
+        <w:rPr>
+          <w:sz w:val="24"/>
+          <w:lang w:val="en-US"/>
+        </w:rPr>
+        <w:t xml:space="preserve">Opera </w:t>
+      </w:r>
+      <w:r>
+        <w:rPr>
+          <w:sz w:val="24"/>
+          <w:lang w:val="en-US"/>
+        </w:rPr>
+        <w:t>40.0</w:t>
+      </w:r>
+    </w:p>
+    <w:p>
+      <w:pPr>
+        <w:rPr>
+          <w:b/>
+          <w:sz w:val="24"/>
+          <w:lang w:val="en-US"/>
+        </w:rPr>
+      </w:pPr>
+    </w:p>
+    <w:p>
+      <w:pPr>
+        <w:rPr>
+          <w:b/>
+          <w:sz w:val="24"/>
+          <w:lang w:val="en-US"/>
+        </w:rPr>
+      </w:pPr>
+      <w:r>
+        <w:rPr>
+          <w:b/>
+          <w:sz w:val="24"/>
+          <w:lang w:val="en-US"/>
+        </w:rPr>
+        <w:t>Talen</w:t>
+      </w:r>
+    </w:p>
+    <w:p>
+      <w:pPr>
+        <w:pStyle w:val="Lijstalinea"/>
+        <w:numPr>
+          <w:ilvl w:val="0"/>
+          <w:numId w:val="7"/>
+        </w:numPr>
+        <w:rPr>
+          <w:sz w:val="24"/>
+          <w:lang w:val="en-US"/>
+        </w:rPr>
+      </w:pPr>
+      <w:r>
+        <w:rPr>
+          <w:sz w:val="24"/>
+          <w:lang w:val="en-US"/>
+        </w:rPr>
+        <w:t>HTML 5</w:t>
+      </w:r>
+    </w:p>
+    <w:p>
+      <w:pPr>
+        <w:pStyle w:val="Lijstalinea"/>
+        <w:numPr>
+          <w:ilvl w:val="0"/>
+          <w:numId w:val="7"/>
+        </w:numPr>
+        <w:rPr>
+          <w:sz w:val="24"/>
+          <w:lang w:val="en-US"/>
+        </w:rPr>
+      </w:pPr>
+      <w:r>
+        <w:rPr>
+          <w:sz w:val="24"/>
+          <w:lang w:val="en-US"/>
+        </w:rPr>
+        <w:t>CSS 3</w:t>
+      </w:r>
+    </w:p>
+    <w:p>
+      <w:pPr>
+        <w:pStyle w:val="Lijstalinea"/>
+        <w:numPr>
+          <w:ilvl w:val="0"/>
+          <w:numId w:val="7"/>
+        </w:numPr>
+        <w:rPr>
+          <w:sz w:val="24"/>
+          <w:lang w:val="en-US"/>
+        </w:rPr>
+      </w:pPr>
+      <w:r>
+        <w:rPr>
+          <w:sz w:val="24"/>
+          <w:lang w:val="en-US"/>
+        </w:rPr>
+        <w:t>PHP 5</w:t>
+      </w:r>
+    </w:p>
+    <w:p>
+      <w:pPr>
+        <w:pStyle w:val="Lijstalinea"/>
+        <w:numPr>
+          <w:ilvl w:val="0"/>
+          <w:numId w:val="7"/>
+        </w:numPr>
+        <w:rPr>
+          <w:sz w:val="24"/>
+          <w:lang w:val="en-US"/>
+        </w:rPr>
+      </w:pPr>
+      <w:r>
+        <w:rPr>
+          <w:sz w:val="24"/>
+          <w:lang w:val="en-US"/>
+        </w:rPr>
+        <w:t>Jquery 3.1.1</w:t>
+      </w:r>
     </w:p>
     <w:p>
       <w:pPr>
@@ -760,7 +1313,7 @@
   <w:abstractNum w:abstractNumId="0" w15:restartNumberingAfterBreak="0">
     <w:nsid w:val="08891646"/>
     <w:multiLevelType w:val="hybridMultilevel"/>
-    <w:tmpl w:val="712AE19C"/>
+    <w:tmpl w:val="02A48670"/>
     <w:lvl w:ilvl="0" w:tplc="04130001">
       <w:start w:val="1"/>
       <w:numFmt w:val="bullet"/>
@@ -773,7 +1326,7 @@
         <w:rFonts w:ascii="Symbol" w:hAnsi="Symbol" w:hint="default"/>
       </w:rPr>
     </w:lvl>
-    <w:lvl w:ilvl="1" w:tplc="04130003" w:tentative="1">
+    <w:lvl w:ilvl="1" w:tplc="04130003">
       <w:start w:val="1"/>
       <w:numFmt w:val="bullet"/>
       <w:lvlText w:val="o"/>
@@ -785,7 +1338,7 @@
         <w:rFonts w:ascii="Courier New" w:hAnsi="Courier New" w:cs="Courier New" w:hint="default"/>
       </w:rPr>
     </w:lvl>
-    <w:lvl w:ilvl="2" w:tplc="04130005" w:tentative="1">
+    <w:lvl w:ilvl="2" w:tplc="04130005">
       <w:start w:val="1"/>
       <w:numFmt w:val="bullet"/>
       <w:lvlText w:val=""/>
@@ -886,7 +1439,7 @@
         <w:rFonts w:ascii="Symbol" w:hAnsi="Symbol" w:hint="default"/>
       </w:rPr>
     </w:lvl>
-    <w:lvl w:ilvl="1" w:tplc="04130003" w:tentative="1">
+    <w:lvl w:ilvl="1" w:tplc="04130003">
       <w:start w:val="1"/>
       <w:numFmt w:val="bullet"/>
       <w:lvlText w:val="o"/>
@@ -986,7 +1539,7 @@
   <w:abstractNum w:abstractNumId="2" w15:restartNumberingAfterBreak="0">
     <w:nsid w:val="12993A52"/>
     <w:multiLevelType w:val="hybridMultilevel"/>
-    <w:tmpl w:val="4FCE0168"/>
+    <w:tmpl w:val="49D03C8E"/>
     <w:lvl w:ilvl="0" w:tplc="04130001">
       <w:start w:val="1"/>
       <w:numFmt w:val="bullet"/>
@@ -999,7 +1552,7 @@
         <w:rFonts w:ascii="Symbol" w:hAnsi="Symbol" w:hint="default"/>
       </w:rPr>
     </w:lvl>
-    <w:lvl w:ilvl="1" w:tplc="04130003" w:tentative="1">
+    <w:lvl w:ilvl="1" w:tplc="04130003">
       <w:start w:val="1"/>
       <w:numFmt w:val="bullet"/>
       <w:lvlText w:val="o"/>
@@ -1097,6 +1650,232 @@
     </w:lvl>
   </w:abstractNum>
   <w:abstractNum w:abstractNumId="3" w15:restartNumberingAfterBreak="0">
+    <w:nsid w:val="291C6415"/>
+    <w:multiLevelType w:val="hybridMultilevel"/>
+    <w:tmpl w:val="72B85806"/>
+    <w:lvl w:ilvl="0" w:tplc="04130001">
+      <w:start w:val="1"/>
+      <w:numFmt w:val="bullet"/>
+      <w:lvlText w:val=""/>
+      <w:lvlJc w:val="left"/>
+      <w:pPr>
+        <w:ind w:left="720" w:hanging="360"/>
+      </w:pPr>
+      <w:rPr>
+        <w:rFonts w:ascii="Symbol" w:hAnsi="Symbol" w:hint="default"/>
+      </w:rPr>
+    </w:lvl>
+    <w:lvl w:ilvl="1" w:tplc="04130003" w:tentative="1">
+      <w:start w:val="1"/>
+      <w:numFmt w:val="bullet"/>
+      <w:lvlText w:val="o"/>
+      <w:lvlJc w:val="left"/>
+      <w:pPr>
+        <w:ind w:left="1440" w:hanging="360"/>
+      </w:pPr>
+      <w:rPr>
+        <w:rFonts w:ascii="Courier New" w:hAnsi="Courier New" w:cs="Courier New" w:hint="default"/>
+      </w:rPr>
+    </w:lvl>
+    <w:lvl w:ilvl="2" w:tplc="04130005" w:tentative="1">
+      <w:start w:val="1"/>
+      <w:numFmt w:val="bullet"/>
+      <w:lvlText w:val=""/>
+      <w:lvlJc w:val="left"/>
+      <w:pPr>
+        <w:ind w:left="2160" w:hanging="360"/>
+      </w:pPr>
+      <w:rPr>
+        <w:rFonts w:ascii="Wingdings" w:hAnsi="Wingdings" w:hint="default"/>
+      </w:rPr>
+    </w:lvl>
+    <w:lvl w:ilvl="3" w:tplc="04130001" w:tentative="1">
+      <w:start w:val="1"/>
+      <w:numFmt w:val="bullet"/>
+      <w:lvlText w:val=""/>
+      <w:lvlJc w:val="left"/>
+      <w:pPr>
+        <w:ind w:left="2880" w:hanging="360"/>
+      </w:pPr>
+      <w:rPr>
+        <w:rFonts w:ascii="Symbol" w:hAnsi="Symbol" w:hint="default"/>
+      </w:rPr>
+    </w:lvl>
+    <w:lvl w:ilvl="4" w:tplc="04130003" w:tentative="1">
+      <w:start w:val="1"/>
+      <w:numFmt w:val="bullet"/>
+      <w:lvlText w:val="o"/>
+      <w:lvlJc w:val="left"/>
+      <w:pPr>
+        <w:ind w:left="3600" w:hanging="360"/>
+      </w:pPr>
+      <w:rPr>
+        <w:rFonts w:ascii="Courier New" w:hAnsi="Courier New" w:cs="Courier New" w:hint="default"/>
+      </w:rPr>
+    </w:lvl>
+    <w:lvl w:ilvl="5" w:tplc="04130005" w:tentative="1">
+      <w:start w:val="1"/>
+      <w:numFmt w:val="bullet"/>
+      <w:lvlText w:val=""/>
+      <w:lvlJc w:val="left"/>
+      <w:pPr>
+        <w:ind w:left="4320" w:hanging="360"/>
+      </w:pPr>
+      <w:rPr>
+        <w:rFonts w:ascii="Wingdings" w:hAnsi="Wingdings" w:hint="default"/>
+      </w:rPr>
+    </w:lvl>
+    <w:lvl w:ilvl="6" w:tplc="04130001" w:tentative="1">
+      <w:start w:val="1"/>
+      <w:numFmt w:val="bullet"/>
+      <w:lvlText w:val=""/>
+      <w:lvlJc w:val="left"/>
+      <w:pPr>
+        <w:ind w:left="5040" w:hanging="360"/>
+      </w:pPr>
+      <w:rPr>
+        <w:rFonts w:ascii="Symbol" w:hAnsi="Symbol" w:hint="default"/>
+      </w:rPr>
+    </w:lvl>
+    <w:lvl w:ilvl="7" w:tplc="04130003" w:tentative="1">
+      <w:start w:val="1"/>
+      <w:numFmt w:val="bullet"/>
+      <w:lvlText w:val="o"/>
+      <w:lvlJc w:val="left"/>
+      <w:pPr>
+        <w:ind w:left="5760" w:hanging="360"/>
+      </w:pPr>
+      <w:rPr>
+        <w:rFonts w:ascii="Courier New" w:hAnsi="Courier New" w:cs="Courier New" w:hint="default"/>
+      </w:rPr>
+    </w:lvl>
+    <w:lvl w:ilvl="8" w:tplc="04130005" w:tentative="1">
+      <w:start w:val="1"/>
+      <w:numFmt w:val="bullet"/>
+      <w:lvlText w:val=""/>
+      <w:lvlJc w:val="left"/>
+      <w:pPr>
+        <w:ind w:left="6480" w:hanging="360"/>
+      </w:pPr>
+      <w:rPr>
+        <w:rFonts w:ascii="Wingdings" w:hAnsi="Wingdings" w:hint="default"/>
+      </w:rPr>
+    </w:lvl>
+  </w:abstractNum>
+  <w:abstractNum w:abstractNumId="4" w15:restartNumberingAfterBreak="0">
+    <w:nsid w:val="38403FB0"/>
+    <w:multiLevelType w:val="hybridMultilevel"/>
+    <w:tmpl w:val="27FC4B66"/>
+    <w:lvl w:ilvl="0" w:tplc="04130001">
+      <w:start w:val="1"/>
+      <w:numFmt w:val="bullet"/>
+      <w:lvlText w:val=""/>
+      <w:lvlJc w:val="left"/>
+      <w:pPr>
+        <w:ind w:left="1140" w:hanging="360"/>
+      </w:pPr>
+      <w:rPr>
+        <w:rFonts w:ascii="Symbol" w:hAnsi="Symbol" w:hint="default"/>
+      </w:rPr>
+    </w:lvl>
+    <w:lvl w:ilvl="1" w:tplc="04130003" w:tentative="1">
+      <w:start w:val="1"/>
+      <w:numFmt w:val="bullet"/>
+      <w:lvlText w:val="o"/>
+      <w:lvlJc w:val="left"/>
+      <w:pPr>
+        <w:ind w:left="1800" w:hanging="360"/>
+      </w:pPr>
+      <w:rPr>
+        <w:rFonts w:ascii="Courier New" w:hAnsi="Courier New" w:cs="Courier New" w:hint="default"/>
+      </w:rPr>
+    </w:lvl>
+    <w:lvl w:ilvl="2" w:tplc="04130005" w:tentative="1">
+      <w:start w:val="1"/>
+      <w:numFmt w:val="bullet"/>
+      <w:lvlText w:val=""/>
+      <w:lvlJc w:val="left"/>
+      <w:pPr>
+        <w:ind w:left="2520" w:hanging="360"/>
+      </w:pPr>
+      <w:rPr>
+        <w:rFonts w:ascii="Wingdings" w:hAnsi="Wingdings" w:hint="default"/>
+      </w:rPr>
+    </w:lvl>
+    <w:lvl w:ilvl="3" w:tplc="04130001" w:tentative="1">
+      <w:start w:val="1"/>
+      <w:numFmt w:val="bullet"/>
+      <w:lvlText w:val=""/>
+      <w:lvlJc w:val="left"/>
+      <w:pPr>
+        <w:ind w:left="3240" w:hanging="360"/>
+      </w:pPr>
+      <w:rPr>
+        <w:rFonts w:ascii="Symbol" w:hAnsi="Symbol" w:hint="default"/>
+      </w:rPr>
+    </w:lvl>
+    <w:lvl w:ilvl="4" w:tplc="04130003" w:tentative="1">
+      <w:start w:val="1"/>
+      <w:numFmt w:val="bullet"/>
+      <w:lvlText w:val="o"/>
+      <w:lvlJc w:val="left"/>
+      <w:pPr>
+        <w:ind w:left="3960" w:hanging="360"/>
+      </w:pPr>
+      <w:rPr>
+        <w:rFonts w:ascii="Courier New" w:hAnsi="Courier New" w:cs="Courier New" w:hint="default"/>
+      </w:rPr>
+    </w:lvl>
+    <w:lvl w:ilvl="5" w:tplc="04130005" w:tentative="1">
+      <w:start w:val="1"/>
+      <w:numFmt w:val="bullet"/>
+      <w:lvlText w:val=""/>
+      <w:lvlJc w:val="left"/>
+      <w:pPr>
+        <w:ind w:left="4680" w:hanging="360"/>
+      </w:pPr>
+      <w:rPr>
+        <w:rFonts w:ascii="Wingdings" w:hAnsi="Wingdings" w:hint="default"/>
+      </w:rPr>
+    </w:lvl>
+    <w:lvl w:ilvl="6" w:tplc="04130001" w:tentative="1">
+      <w:start w:val="1"/>
+      <w:numFmt w:val="bullet"/>
+      <w:lvlText w:val=""/>
+      <w:lvlJc w:val="left"/>
+      <w:pPr>
+        <w:ind w:left="5400" w:hanging="360"/>
+      </w:pPr>
+      <w:rPr>
+        <w:rFonts w:ascii="Symbol" w:hAnsi="Symbol" w:hint="default"/>
+      </w:rPr>
+    </w:lvl>
+    <w:lvl w:ilvl="7" w:tplc="04130003" w:tentative="1">
+      <w:start w:val="1"/>
+      <w:numFmt w:val="bullet"/>
+      <w:lvlText w:val="o"/>
+      <w:lvlJc w:val="left"/>
+      <w:pPr>
+        <w:ind w:left="6120" w:hanging="360"/>
+      </w:pPr>
+      <w:rPr>
+        <w:rFonts w:ascii="Courier New" w:hAnsi="Courier New" w:cs="Courier New" w:hint="default"/>
+      </w:rPr>
+    </w:lvl>
+    <w:lvl w:ilvl="8" w:tplc="04130005" w:tentative="1">
+      <w:start w:val="1"/>
+      <w:numFmt w:val="bullet"/>
+      <w:lvlText w:val=""/>
+      <w:lvlJc w:val="left"/>
+      <w:pPr>
+        <w:ind w:left="6840" w:hanging="360"/>
+      </w:pPr>
+      <w:rPr>
+        <w:rFonts w:ascii="Wingdings" w:hAnsi="Wingdings" w:hint="default"/>
+      </w:rPr>
+    </w:lvl>
+  </w:abstractNum>
+  <w:abstractNum w:abstractNumId="5" w15:restartNumberingAfterBreak="0">
     <w:nsid w:val="40ED76DF"/>
     <w:multiLevelType w:val="hybridMultilevel"/>
     <w:tmpl w:val="544A135C"/>
@@ -1209,7 +1988,120 @@
       </w:rPr>
     </w:lvl>
   </w:abstractNum>
-  <w:abstractNum w:abstractNumId="4" w15:restartNumberingAfterBreak="0">
+  <w:abstractNum w:abstractNumId="6" w15:restartNumberingAfterBreak="0">
+    <w:nsid w:val="47B6485B"/>
+    <w:multiLevelType w:val="hybridMultilevel"/>
+    <w:tmpl w:val="1296572E"/>
+    <w:lvl w:ilvl="0" w:tplc="04130001">
+      <w:start w:val="1"/>
+      <w:numFmt w:val="bullet"/>
+      <w:lvlText w:val=""/>
+      <w:lvlJc w:val="left"/>
+      <w:pPr>
+        <w:ind w:left="720" w:hanging="360"/>
+      </w:pPr>
+      <w:rPr>
+        <w:rFonts w:ascii="Symbol" w:hAnsi="Symbol" w:hint="default"/>
+      </w:rPr>
+    </w:lvl>
+    <w:lvl w:ilvl="1" w:tplc="04130003" w:tentative="1">
+      <w:start w:val="1"/>
+      <w:numFmt w:val="bullet"/>
+      <w:lvlText w:val="o"/>
+      <w:lvlJc w:val="left"/>
+      <w:pPr>
+        <w:ind w:left="1440" w:hanging="360"/>
+      </w:pPr>
+      <w:rPr>
+        <w:rFonts w:ascii="Courier New" w:hAnsi="Courier New" w:cs="Courier New" w:hint="default"/>
+      </w:rPr>
+    </w:lvl>
+    <w:lvl w:ilvl="2" w:tplc="04130005" w:tentative="1">
+      <w:start w:val="1"/>
+      <w:numFmt w:val="bullet"/>
+      <w:lvlText w:val=""/>
+      <w:lvlJc w:val="left"/>
+      <w:pPr>
+        <w:ind w:left="2160" w:hanging="360"/>
+      </w:pPr>
+      <w:rPr>
+        <w:rFonts w:ascii="Wingdings" w:hAnsi="Wingdings" w:hint="default"/>
+      </w:rPr>
+    </w:lvl>
+    <w:lvl w:ilvl="3" w:tplc="04130001" w:tentative="1">
+      <w:start w:val="1"/>
+      <w:numFmt w:val="bullet"/>
+      <w:lvlText w:val=""/>
+      <w:lvlJc w:val="left"/>
+      <w:pPr>
+        <w:ind w:left="2880" w:hanging="360"/>
+      </w:pPr>
+      <w:rPr>
+        <w:rFonts w:ascii="Symbol" w:hAnsi="Symbol" w:hint="default"/>
+      </w:rPr>
+    </w:lvl>
+    <w:lvl w:ilvl="4" w:tplc="04130003" w:tentative="1">
+      <w:start w:val="1"/>
+      <w:numFmt w:val="bullet"/>
+      <w:lvlText w:val="o"/>
+      <w:lvlJc w:val="left"/>
+      <w:pPr>
+        <w:ind w:left="3600" w:hanging="360"/>
+      </w:pPr>
+      <w:rPr>
+        <w:rFonts w:ascii="Courier New" w:hAnsi="Courier New" w:cs="Courier New" w:hint="default"/>
+      </w:rPr>
+    </w:lvl>
+    <w:lvl w:ilvl="5" w:tplc="04130005" w:tentative="1">
+      <w:start w:val="1"/>
+      <w:numFmt w:val="bullet"/>
+      <w:lvlText w:val=""/>
+      <w:lvlJc w:val="left"/>
+      <w:pPr>
+        <w:ind w:left="4320" w:hanging="360"/>
+      </w:pPr>
+      <w:rPr>
+        <w:rFonts w:ascii="Wingdings" w:hAnsi="Wingdings" w:hint="default"/>
+      </w:rPr>
+    </w:lvl>
+    <w:lvl w:ilvl="6" w:tplc="04130001" w:tentative="1">
+      <w:start w:val="1"/>
+      <w:numFmt w:val="bullet"/>
+      <w:lvlText w:val=""/>
+      <w:lvlJc w:val="left"/>
+      <w:pPr>
+        <w:ind w:left="5040" w:hanging="360"/>
+      </w:pPr>
+      <w:rPr>
+        <w:rFonts w:ascii="Symbol" w:hAnsi="Symbol" w:hint="default"/>
+      </w:rPr>
+    </w:lvl>
+    <w:lvl w:ilvl="7" w:tplc="04130003" w:tentative="1">
+      <w:start w:val="1"/>
+      <w:numFmt w:val="bullet"/>
+      <w:lvlText w:val="o"/>
+      <w:lvlJc w:val="left"/>
+      <w:pPr>
+        <w:ind w:left="5760" w:hanging="360"/>
+      </w:pPr>
+      <w:rPr>
+        <w:rFonts w:ascii="Courier New" w:hAnsi="Courier New" w:cs="Courier New" w:hint="default"/>
+      </w:rPr>
+    </w:lvl>
+    <w:lvl w:ilvl="8" w:tplc="04130005" w:tentative="1">
+      <w:start w:val="1"/>
+      <w:numFmt w:val="bullet"/>
+      <w:lvlText w:val=""/>
+      <w:lvlJc w:val="left"/>
+      <w:pPr>
+        <w:ind w:left="6480" w:hanging="360"/>
+      </w:pPr>
+      <w:rPr>
+        <w:rFonts w:ascii="Wingdings" w:hAnsi="Wingdings" w:hint="default"/>
+      </w:rPr>
+    </w:lvl>
+  </w:abstractNum>
+  <w:abstractNum w:abstractNumId="7" w15:restartNumberingAfterBreak="0">
     <w:nsid w:val="558E63EB"/>
     <w:multiLevelType w:val="hybridMultilevel"/>
     <w:tmpl w:val="F934C74C"/>
@@ -1329,12 +2221,21 @@
     <w:abstractNumId w:val="1"/>
   </w:num>
   <w:num w:numId="3">
-    <w:abstractNumId w:val="4"/>
+    <w:abstractNumId w:val="7"/>
   </w:num>
   <w:num w:numId="4">
     <w:abstractNumId w:val="0"/>
   </w:num>
   <w:num w:numId="5">
+    <w:abstractNumId w:val="5"/>
+  </w:num>
+  <w:num w:numId="6">
+    <w:abstractNumId w:val="4"/>
+  </w:num>
+  <w:num w:numId="7">
+    <w:abstractNumId w:val="6"/>
+  </w:num>
+  <w:num w:numId="8">
     <w:abstractNumId w:val="3"/>
   </w:num>
 </w:numbering>

</xml_diff>